<commit_message>
final edits to manual
</commit_message>
<xml_diff>
--- a/CPU Schdeuler Manual.docx
+++ b/CPU Schdeuler Manual.docx
@@ -1,6 +1,6 @@
 
 <file path=word/document.xml><?xml version="1.0" encoding="utf-8"?>
-<w:document xmlns:wpc="http://schemas.microsoft.com/office/word/2010/wordprocessingCanvas" xmlns:cx="http://schemas.microsoft.com/office/drawing/2014/chartex" xmlns:cx1="http://schemas.microsoft.com/office/drawing/2015/9/8/chartex" xmlns:cx2="http://schemas.microsoft.com/office/drawing/2015/10/21/chartex" xmlns:cx3="http://schemas.microsoft.com/office/drawing/2016/5/9/chartex" xmlns:cx4="http://schemas.microsoft.com/office/drawing/2016/5/10/chartex" xmlns:cx5="http://schemas.microsoft.com/office/drawing/2016/5/11/chartex" xmlns:cx6="http://schemas.microsoft.com/office/drawing/2016/5/12/chartex" xmlns:cx7="http://schemas.microsoft.com/office/drawing/2016/5/13/chartex" xmlns:cx8="http://schemas.microsoft.com/office/drawing/2016/5/14/chartex" xmlns:mc="http://schemas.openxmlformats.org/markup-compatibility/2006" xmlns:aink="http://schemas.microsoft.com/office/drawing/2016/ink" xmlns:am3d="http://schemas.microsoft.com/office/drawing/2017/model3d" xmlns:o="urn:schemas-microsoft-com:office:office" xmlns:r="http://schemas.openxmlformats.org/officeDocument/2006/relationships" xmlns:m="http://schemas.openxmlformats.org/officeDocument/2006/math" xmlns:v="urn:schemas-microsoft-com:vml" xmlns:wp14="http://schemas.microsoft.com/office/word/2010/wordprocessingDrawing" xmlns:wp="http://schemas.openxmlformats.org/drawingml/2006/wordprocessingDrawing" xmlns:w10="urn:schemas-microsoft-com:office:word" xmlns:w="http://schemas.openxmlformats.org/wordprocessingml/2006/main" xmlns:w14="http://schemas.microsoft.com/office/word/2010/wordml" xmlns:w15="http://schemas.microsoft.com/office/word/2012/wordml" xmlns:w16cid="http://schemas.microsoft.com/office/word/2016/wordml/cid" xmlns:w16se="http://schemas.microsoft.com/office/word/2015/wordml/symex" xmlns:wpg="http://schemas.microsoft.com/office/word/2010/wordprocessingGroup" xmlns:wpi="http://schemas.microsoft.com/office/word/2010/wordprocessingInk" xmlns:wne="http://schemas.microsoft.com/office/word/2006/wordml" xmlns:wps="http://schemas.microsoft.com/office/word/2010/wordprocessingShape" mc:Ignorable="w14 w15 w16se w16cid wp14">
+<w:document xmlns:wpc="http://schemas.microsoft.com/office/word/2010/wordprocessingCanvas" xmlns:cx="http://schemas.microsoft.com/office/drawing/2014/chartex" xmlns:mc="http://schemas.openxmlformats.org/markup-compatibility/2006" xmlns:o="urn:schemas-microsoft-com:office:office" xmlns:r="http://schemas.openxmlformats.org/officeDocument/2006/relationships" xmlns:m="http://schemas.openxmlformats.org/officeDocument/2006/math" xmlns:v="urn:schemas-microsoft-com:vml" xmlns:wp14="http://schemas.microsoft.com/office/word/2010/wordprocessingDrawing" xmlns:wp="http://schemas.openxmlformats.org/drawingml/2006/wordprocessingDrawing" xmlns:w10="urn:schemas-microsoft-com:office:word" xmlns:w="http://schemas.openxmlformats.org/wordprocessingml/2006/main" xmlns:w14="http://schemas.microsoft.com/office/word/2010/wordml" xmlns:w15="http://schemas.microsoft.com/office/word/2012/wordml" xmlns:w16se="http://schemas.microsoft.com/office/word/2015/wordml/symex" xmlns:wpg="http://schemas.microsoft.com/office/word/2010/wordprocessingGroup" xmlns:wpi="http://schemas.microsoft.com/office/word/2010/wordprocessingInk" xmlns:wne="http://schemas.microsoft.com/office/word/2006/wordml" xmlns:wps="http://schemas.microsoft.com/office/word/2010/wordprocessingShape" mc:Ignorable="w14 w15 w16se wp14">
   <w:body>
     <w:p>
       <w:pPr>
@@ -569,74 +569,21 @@
       </w:pPr>
       <w:r>
         <w:rPr>
-          <w:b/>
-          <w:bCs/>
-          <w:sz w:val="28"/>
-          <w:szCs w:val="28"/>
-          <w:u w:val="single"/>
+          <w:noProof/>
         </w:rPr>
         <w:lastRenderedPageBreak/>
-        <w:t>FCFS</w:t>
-      </w:r>
-      <w:r>
-        <w:rPr>
-          <w:b/>
-          <w:bCs/>
-          <w:sz w:val="28"/>
-          <w:szCs w:val="28"/>
-          <w:u w:val="single"/>
-        </w:rPr>
-        <w:t xml:space="preserve"> Scheduling (</w:t>
-      </w:r>
-      <w:r>
-        <w:rPr>
-          <w:b/>
-          <w:bCs/>
-          <w:sz w:val="28"/>
-          <w:szCs w:val="28"/>
-          <w:u w:val="single"/>
-        </w:rPr>
-        <w:t>First come First served)</w:t>
-      </w:r>
-    </w:p>
-    <w:p>
-      <w:pPr>
-        <w:rPr>
-          <w:b/>
-          <w:bCs/>
-          <w:sz w:val="28"/>
-          <w:szCs w:val="28"/>
-          <w:u w:val="single"/>
-        </w:rPr>
-      </w:pPr>
-      <w:r>
-        <w:rPr>
-          <w:b/>
-          <w:bCs/>
-          <w:sz w:val="24"/>
-          <w:szCs w:val="24"/>
-          <w:u w:val="single"/>
-        </w:rPr>
-        <w:t>Steps to use</w:t>
-      </w:r>
-      <w:r>
-        <w:rPr>
-          <w:b/>
-          <w:bCs/>
-          <w:sz w:val="28"/>
-          <w:szCs w:val="28"/>
-          <w:u w:val="single"/>
-        </w:rPr>
-        <w:t xml:space="preserve"> </w:t>
-      </w:r>
-      <w:r>
-        <w:rPr>
-          <w:noProof/>
-        </w:rPr>
         <w:drawing>
-          <wp:inline distT="0" distB="0" distL="0" distR="0" wp14:anchorId="73F605FD" wp14:editId="4050ADA5">
-            <wp:extent cx="2814722" cy="3317240"/>
-            <wp:effectExtent l="0" t="0" r="5080" b="0"/>
+          <wp:anchor distT="0" distB="0" distL="114300" distR="114300" simplePos="0" relativeHeight="251677696" behindDoc="0" locked="0" layoutInCell="1" allowOverlap="1" wp14:anchorId="34EC394D" wp14:editId="3BE76CC2">
+            <wp:simplePos x="0" y="0"/>
+            <wp:positionH relativeFrom="margin">
+              <wp:posOffset>3943349</wp:posOffset>
+            </wp:positionH>
+            <wp:positionV relativeFrom="margin">
+              <wp:align>top</wp:align>
+            </wp:positionV>
+            <wp:extent cx="2404745" cy="2834474"/>
+            <wp:effectExtent l="0" t="0" r="0" b="4445"/>
+            <wp:wrapSquare wrapText="bothSides"/>
             <wp:docPr id="1" name="Picture 1"/>
             <wp:cNvGraphicFramePr>
               <a:graphicFrameLocks xmlns:a="http://schemas.openxmlformats.org/drawingml/2006/main" noChangeAspect="1"/>
@@ -663,7 +610,7 @@
                   <pic:spPr>
                     <a:xfrm>
                       <a:off x="0" y="0"/>
-                      <a:ext cx="2851136" cy="3360155"/>
+                      <a:ext cx="2404745" cy="2834474"/>
                     </a:xfrm>
                     <a:prstGeom prst="rect">
                       <a:avLst/>
@@ -672,8 +619,75 @@
                 </pic:pic>
               </a:graphicData>
             </a:graphic>
-          </wp:inline>
+            <wp14:sizeRelH relativeFrom="margin">
+              <wp14:pctWidth>0</wp14:pctWidth>
+            </wp14:sizeRelH>
+            <wp14:sizeRelV relativeFrom="margin">
+              <wp14:pctHeight>0</wp14:pctHeight>
+            </wp14:sizeRelV>
+          </wp:anchor>
         </w:drawing>
+      </w:r>
+      <w:r>
+        <w:rPr>
+          <w:b/>
+          <w:bCs/>
+          <w:sz w:val="28"/>
+          <w:szCs w:val="28"/>
+          <w:u w:val="single"/>
+        </w:rPr>
+        <w:t>FCFS</w:t>
+      </w:r>
+      <w:r>
+        <w:rPr>
+          <w:b/>
+          <w:bCs/>
+          <w:sz w:val="28"/>
+          <w:szCs w:val="28"/>
+          <w:u w:val="single"/>
+        </w:rPr>
+        <w:t xml:space="preserve"> Scheduling (</w:t>
+      </w:r>
+      <w:r>
+        <w:rPr>
+          <w:b/>
+          <w:bCs/>
+          <w:sz w:val="28"/>
+          <w:szCs w:val="28"/>
+          <w:u w:val="single"/>
+        </w:rPr>
+        <w:t>First come First served)</w:t>
+      </w:r>
+    </w:p>
+    <w:p>
+      <w:pPr>
+        <w:rPr>
+          <w:b/>
+          <w:bCs/>
+          <w:sz w:val="28"/>
+          <w:szCs w:val="28"/>
+          <w:u w:val="single"/>
+        </w:rPr>
+      </w:pPr>
+      <w:r>
+        <w:rPr>
+          <w:b/>
+          <w:bCs/>
+          <w:sz w:val="24"/>
+          <w:szCs w:val="24"/>
+          <w:u w:val="single"/>
+        </w:rPr>
+        <w:t>Steps to use</w:t>
+      </w:r>
+      <w:r>
+        <w:rPr>
+          <w:b/>
+          <w:bCs/>
+          <w:sz w:val="28"/>
+          <w:szCs w:val="28"/>
+          <w:u w:val="single"/>
+        </w:rPr>
+        <w:t xml:space="preserve"> </w:t>
       </w:r>
     </w:p>
     <w:p>
@@ -748,17 +762,36 @@
           <w:b/>
           <w:bCs/>
         </w:rPr>
-        <w:t>and quantum time , then click OK ,</w:t>
-      </w:r>
-      <w:r>
-        <w:rPr>
-          <w:b/>
-          <w:bCs/>
-        </w:rPr>
-        <w:t>you can restart again the process.</w:t>
-      </w:r>
-      <w:bookmarkStart w:id="0" w:name="_GoBack"/>
-      <w:bookmarkEnd w:id="0"/>
+        <w:t xml:space="preserve">and quantum </w:t>
+      </w:r>
+      <w:r>
+        <w:rPr>
+          <w:b/>
+          <w:bCs/>
+        </w:rPr>
+        <w:t>time,</w:t>
+      </w:r>
+      <w:r>
+        <w:rPr>
+          <w:b/>
+          <w:bCs/>
+        </w:rPr>
+        <w:t xml:space="preserve"> then click </w:t>
+      </w:r>
+      <w:r>
+        <w:rPr>
+          <w:b/>
+          <w:bCs/>
+        </w:rPr>
+        <w:t>OK, you</w:t>
+      </w:r>
+      <w:r>
+        <w:rPr>
+          <w:b/>
+          <w:bCs/>
+        </w:rPr>
+        <w:t xml:space="preserve"> can restart again the process.</w:t>
+      </w:r>
     </w:p>
     <w:p>
       <w:pPr>
@@ -784,9 +817,17 @@
           <w:noProof/>
         </w:rPr>
         <w:drawing>
-          <wp:inline distT="0" distB="0" distL="0" distR="0" wp14:anchorId="4F9FCC07" wp14:editId="3171B0BE">
-            <wp:extent cx="2757999" cy="1614541"/>
-            <wp:effectExtent l="0" t="0" r="4445" b="5080"/>
+          <wp:anchor distT="0" distB="0" distL="114300" distR="114300" simplePos="0" relativeHeight="251679744" behindDoc="0" locked="0" layoutInCell="1" allowOverlap="1" wp14:anchorId="284F0E14" wp14:editId="4A99CD76">
+            <wp:simplePos x="0" y="0"/>
+            <wp:positionH relativeFrom="margin">
+              <wp:posOffset>-123825</wp:posOffset>
+            </wp:positionH>
+            <wp:positionV relativeFrom="margin">
+              <wp:posOffset>2847975</wp:posOffset>
+            </wp:positionV>
+            <wp:extent cx="3651885" cy="2138045"/>
+            <wp:effectExtent l="19050" t="19050" r="24765" b="14605"/>
+            <wp:wrapSquare wrapText="bothSides"/>
             <wp:docPr id="4" name="Picture 4"/>
             <wp:cNvGraphicFramePr>
               <a:graphicFrameLocks xmlns:a="http://schemas.openxmlformats.org/drawingml/2006/main" noChangeAspect="1"/>
@@ -813,26 +854,56 @@
                   <pic:spPr>
                     <a:xfrm>
                       <a:off x="0" y="0"/>
-                      <a:ext cx="2852463" cy="1669841"/>
+                      <a:ext cx="3651885" cy="2138045"/>
                     </a:xfrm>
                     <a:prstGeom prst="rect">
                       <a:avLst/>
                     </a:prstGeom>
+                    <a:ln>
+                      <a:solidFill>
+                        <a:schemeClr val="tx1"/>
+                      </a:solidFill>
+                    </a:ln>
                   </pic:spPr>
                 </pic:pic>
               </a:graphicData>
             </a:graphic>
-          </wp:inline>
+            <wp14:sizeRelH relativeFrom="margin">
+              <wp14:pctWidth>0</wp14:pctWidth>
+            </wp14:sizeRelH>
+            <wp14:sizeRelV relativeFrom="margin">
+              <wp14:pctHeight>0</wp14:pctHeight>
+            </wp14:sizeRelV>
+          </wp:anchor>
         </w:drawing>
       </w:r>
+    </w:p>
+    <w:p>
+      <w:pPr>
+        <w:rPr>
+          <w:b/>
+          <w:bCs/>
+          <w:sz w:val="28"/>
+          <w:szCs w:val="28"/>
+          <w:u w:val="single"/>
+        </w:rPr>
+      </w:pPr>
       <w:r>
         <w:rPr>
           <w:noProof/>
         </w:rPr>
         <w:drawing>
-          <wp:inline distT="0" distB="0" distL="0" distR="0" wp14:anchorId="36C644C2" wp14:editId="6557388B">
-            <wp:extent cx="1955022" cy="1883410"/>
-            <wp:effectExtent l="0" t="0" r="7620" b="2540"/>
+          <wp:anchor distT="0" distB="0" distL="114300" distR="114300" simplePos="0" relativeHeight="251678720" behindDoc="0" locked="0" layoutInCell="1" allowOverlap="1" wp14:anchorId="5B1E14B9" wp14:editId="71FD5E4C">
+            <wp:simplePos x="0" y="0"/>
+            <wp:positionH relativeFrom="margin">
+              <wp:posOffset>2724150</wp:posOffset>
+            </wp:positionH>
+            <wp:positionV relativeFrom="margin">
+              <wp:posOffset>5267325</wp:posOffset>
+            </wp:positionV>
+            <wp:extent cx="3102610" cy="2990850"/>
+            <wp:effectExtent l="0" t="0" r="2540" b="0"/>
+            <wp:wrapSquare wrapText="bothSides"/>
             <wp:docPr id="5" name="Picture 5"/>
             <wp:cNvGraphicFramePr>
               <a:graphicFrameLocks xmlns:a="http://schemas.openxmlformats.org/drawingml/2006/main" noChangeAspect="1"/>
@@ -859,7 +930,7 @@
                   <pic:spPr>
                     <a:xfrm>
                       <a:off x="0" y="0"/>
-                      <a:ext cx="1998802" cy="1925586"/>
+                      <a:ext cx="3102610" cy="2990850"/>
                     </a:xfrm>
                     <a:prstGeom prst="rect">
                       <a:avLst/>
@@ -868,20 +939,15 @@
                 </pic:pic>
               </a:graphicData>
             </a:graphic>
-          </wp:inline>
+            <wp14:sizeRelH relativeFrom="margin">
+              <wp14:pctWidth>0</wp14:pctWidth>
+            </wp14:sizeRelH>
+            <wp14:sizeRelV relativeFrom="margin">
+              <wp14:pctHeight>0</wp14:pctHeight>
+            </wp14:sizeRelV>
+          </wp:anchor>
         </w:drawing>
       </w:r>
-    </w:p>
-    <w:p>
-      <w:pPr>
-        <w:rPr>
-          <w:b/>
-          <w:bCs/>
-          <w:sz w:val="28"/>
-          <w:szCs w:val="28"/>
-          <w:u w:val="single"/>
-        </w:rPr>
-      </w:pPr>
       <w:r>
         <w:rPr>
           <w:b/>
@@ -991,6 +1057,8 @@
         </w:rPr>
         <w:t>Steps to use</w:t>
       </w:r>
+      <w:bookmarkStart w:id="0" w:name="_GoBack"/>
+      <w:bookmarkEnd w:id="0"/>
     </w:p>
     <w:p>
       <w:pPr>
@@ -1113,67 +1181,68 @@
             <v:path o:extrusionok="f" gradientshapeok="t" o:connecttype="rect"/>
             <o:lock v:ext="edit" aspectratio="t"/>
           </v:shapetype>
-          <v:shape id="_x0000_s1026" type="#_x0000_t75" style="position:absolute;margin-left:-46.5pt;margin-top:276.75pt;width:251.15pt;height:143.25pt;z-index:251660288;mso-position-horizontal-relative:margin;mso-position-vertical-relative:margin" stroked="t" strokecolor="black [3213]">
+          <v:shape id="_x0000_s1026" type="#_x0000_t75" style="position:absolute;margin-left:-23.25pt;margin-top:276.75pt;width:251.15pt;height:143.25pt;z-index:251660288;mso-position-horizontal-relative:margin;mso-position-vertical-relative:margin" stroked="t" strokecolor="black [3213]">
             <v:imagedata r:id="rId12" o:title="SJF non premtive example"/>
             <w10:wrap type="square" anchorx="margin" anchory="margin"/>
           </v:shape>
         </w:pict>
       </w:r>
+    </w:p>
+    <w:p>
+      <w:pPr>
+        <w:rPr>
+          <w:b/>
+          <w:bCs/>
+        </w:rPr>
+      </w:pPr>
       <w:r>
         <w:rPr>
           <w:noProof/>
         </w:rPr>
-        <w:pict w14:anchorId="3B52DD38">
-          <v:shape id="_x0000_s1028" type="#_x0000_t75" style="position:absolute;margin-left:223pt;margin-top:276pt;width:255.5pt;height:143.75pt;z-index:251664384;mso-position-horizontal-relative:margin;mso-position-vertical-relative:margin" stroked="t" strokecolor="black [3213]">
-            <v:imagedata r:id="rId13" o:title="SJF premtive example"/>
+        <w:pict w14:anchorId="74FD8EBF">
+          <v:shape id="_x0000_s1027" type="#_x0000_t75" style="position:absolute;margin-left:-9.15pt;margin-top:429.75pt;width:228.9pt;height:220pt;z-index:251662336;mso-position-horizontal-relative:margin;mso-position-vertical-relative:margin">
+            <v:imagedata r:id="rId13" o:title="SJF non premtive run"/>
             <w10:wrap type="square" anchorx="margin" anchory="margin"/>
           </v:shape>
         </w:pict>
       </w:r>
-    </w:p>
-    <w:p>
-      <w:pPr>
-        <w:rPr>
-          <w:b/>
-          <w:bCs/>
-        </w:rPr>
-      </w:pPr>
       <w:r>
         <w:rPr>
           <w:noProof/>
         </w:rPr>
-        <w:pict w14:anchorId="74FD8EBF">
-          <v:shape id="_x0000_s1027" type="#_x0000_t75" style="position:absolute;margin-left:-35.4pt;margin-top:429.75pt;width:228.9pt;height:220pt;z-index:251662336;mso-position-horizontal-relative:margin;mso-position-vertical-relative:margin">
-            <v:imagedata r:id="rId14" o:title="SJF non premtive run"/>
+        <w:pict w14:anchorId="3B52DD38">
+          <v:shape id="_x0000_s1028" type="#_x0000_t75" style="position:absolute;margin-left:244.75pt;margin-top:276pt;width:255.5pt;height:143.75pt;z-index:251664384;mso-position-horizontal-relative:margin;mso-position-vertical-relative:margin" stroked="t" strokecolor="black [3213]">
+            <v:imagedata r:id="rId14" o:title="SJF premtive example"/>
             <w10:wrap type="square" anchorx="margin" anchory="margin"/>
           </v:shape>
         </w:pict>
       </w:r>
+    </w:p>
+    <w:p>
+      <w:pPr>
+        <w:rPr>
+          <w:b/>
+          <w:bCs/>
+        </w:rPr>
+      </w:pPr>
+    </w:p>
+    <w:p/>
+    <w:p/>
+    <w:p/>
+    <w:p/>
+    <w:p>
       <w:r>
         <w:rPr>
           <w:noProof/>
         </w:rPr>
         <w:pict w14:anchorId="3E5A3AAF">
-          <v:shape id="_x0000_s1029" type="#_x0000_t75" style="position:absolute;margin-left:237.75pt;margin-top:428.4pt;width:227.25pt;height:218.45pt;z-index:251666432;mso-position-horizontal-relative:margin;mso-position-vertical-relative:margin">
+          <v:shape id="_x0000_s1029" type="#_x0000_t75" style="position:absolute;margin-left:262.5pt;margin-top:428.4pt;width:227.25pt;height:218.45pt;z-index:251666432;mso-position-horizontal-relative:margin;mso-position-vertical-relative:margin">
             <v:imagedata r:id="rId15" o:title="SJF premtive run"/>
             <w10:wrap type="square" anchorx="margin" anchory="margin"/>
           </v:shape>
         </w:pict>
       </w:r>
     </w:p>
-    <w:p>
-      <w:pPr>
-        <w:rPr>
-          <w:b/>
-          <w:bCs/>
-        </w:rPr>
-      </w:pPr>
-    </w:p>
-    <w:p/>
-    <w:p/>
-    <w:p/>
-    <w:p/>
-    <w:p/>
     <w:p/>
     <w:p/>
     <w:p/>
@@ -1365,20 +1434,22 @@
         <w:rPr>
           <w:noProof/>
         </w:rPr>
-        <w:pict w14:anchorId="1D991BDF">
-          <v:shape id="_x0000_s1033" type="#_x0000_t75" style="position:absolute;margin-left:204pt;margin-top:316.5pt;width:276.5pt;height:90pt;z-index:251674624;mso-position-horizontal-relative:margin;mso-position-vertical-relative:margin" stroked="t" strokecolor="black [3213]">
-            <v:imagedata r:id="rId17" o:title="Priority example premtive" croptop="5922f" cropbottom="12238f"/>
+        <w:pict w14:anchorId="5BA712CE">
+          <v:shape id="_x0000_s1031" type="#_x0000_t75" style="position:absolute;margin-left:-15.75pt;margin-top:282.75pt;width:221.25pt;height:125.25pt;z-index:251670528;mso-position-horizontal-relative:margin;mso-position-vertical-relative:margin" stroked="t" strokecolor="black [3213]">
+            <v:imagedata r:id="rId17" o:title="Priority example non premtive"/>
             <w10:wrap type="square" anchorx="margin" anchory="margin"/>
           </v:shape>
         </w:pict>
       </w:r>
+    </w:p>
+    <w:p>
       <w:r>
         <w:rPr>
           <w:noProof/>
         </w:rPr>
-        <w:pict w14:anchorId="15CEF73B">
-          <v:shape id="_x0000_s1034" type="#_x0000_t75" style="position:absolute;margin-left:233.55pt;margin-top:429pt;width:220.95pt;height:212.4pt;z-index:251676672;mso-position-horizontal-relative:margin;mso-position-vertical-relative:margin">
-            <v:imagedata r:id="rId18" o:title="Priority example premtive run"/>
+        <w:pict w14:anchorId="3FEF5545">
+          <v:shape id="_x0000_s1032" type="#_x0000_t75" style="position:absolute;margin-left:-16.95pt;margin-top:418.95pt;width:224.25pt;height:215.55pt;z-index:251672576;mso-position-horizontal-relative:margin;mso-position-vertical-relative:margin">
+            <v:imagedata r:id="rId18" o:title="Priority example non premtive run"/>
             <w10:wrap type="square" anchorx="margin" anchory="margin"/>
           </v:shape>
         </w:pict>
@@ -1387,20 +1458,22 @@
         <w:rPr>
           <w:noProof/>
         </w:rPr>
-        <w:pict w14:anchorId="3FEF5545">
-          <v:shape id="_x0000_s1032" type="#_x0000_t75" style="position:absolute;margin-left:-32.25pt;margin-top:427.2pt;width:224.25pt;height:215.55pt;z-index:251672576;mso-position-horizontal-relative:margin;mso-position-vertical-relative:margin">
-            <v:imagedata r:id="rId19" o:title="Priority example non premtive run"/>
+        <w:pict w14:anchorId="1D991BDF">
+          <v:shape id="_x0000_s1033" type="#_x0000_t75" style="position:absolute;margin-left:221.55pt;margin-top:300pt;width:276.5pt;height:90pt;z-index:251674624;mso-position-horizontal-relative:margin;mso-position-vertical-relative:margin" stroked="t" strokecolor="black [3213]">
+            <v:imagedata r:id="rId19" o:title="Priority example premtive" croptop="5922f" cropbottom="12238f"/>
             <w10:wrap type="square" anchorx="margin" anchory="margin"/>
           </v:shape>
         </w:pict>
       </w:r>
+    </w:p>
+    <w:p>
       <w:r>
         <w:rPr>
           <w:noProof/>
         </w:rPr>
-        <w:pict w14:anchorId="5BA712CE">
-          <v:shape id="_x0000_s1031" type="#_x0000_t75" style="position:absolute;margin-left:-30.75pt;margin-top:292.5pt;width:221.25pt;height:125.25pt;z-index:251670528;mso-position-horizontal-relative:margin;mso-position-vertical-relative:margin" stroked="t" strokecolor="black [3213]">
-            <v:imagedata r:id="rId20" o:title="Priority example non premtive"/>
+        <w:pict w14:anchorId="15CEF73B">
+          <v:shape id="_x0000_s1034" type="#_x0000_t75" style="position:absolute;margin-left:257.55pt;margin-top:414pt;width:220.95pt;height:212.4pt;z-index:251676672;mso-position-horizontal-relative:margin;mso-position-vertical-relative:margin">
+            <v:imagedata r:id="rId20" o:title="Priority example premtive run"/>
             <w10:wrap type="square" anchorx="margin" anchory="margin"/>
           </v:shape>
         </w:pict>
@@ -1416,8 +1489,6 @@
     <w:p/>
     <w:p/>
     <w:p/>
-    <w:p/>
-    <w:p/>
     <w:p>
       <w:r>
         <w:rPr>
@@ -1427,7 +1498,6 @@
           <w:szCs w:val="28"/>
           <w:u w:val="single"/>
         </w:rPr>
-        <w:lastRenderedPageBreak/>
         <w:t>RR</w:t>
       </w:r>
       <w:r>
@@ -1482,7 +1552,13 @@
         </w:numPr>
       </w:pPr>
       <w:r>
-        <w:t>Choose RoundRobin Tap</w:t>
+        <w:t xml:space="preserve">Choose </w:t>
+      </w:r>
+      <w:r>
+        <w:t>Round Robin</w:t>
+      </w:r>
+      <w:r>
+        <w:t xml:space="preserve"> Tap</w:t>
       </w:r>
     </w:p>
     <w:p>
@@ -1566,14 +1642,35 @@
           <w:b/>
           <w:bCs/>
         </w:rPr>
-        <w:t>and quantum time , then click OK ,</w:t>
-      </w:r>
-      <w:r>
-        <w:rPr>
-          <w:b/>
-          <w:bCs/>
-        </w:rPr>
-        <w:t>you can restart again the process.</w:t>
+        <w:t xml:space="preserve">and quantum </w:t>
+      </w:r>
+      <w:r>
+        <w:rPr>
+          <w:b/>
+          <w:bCs/>
+        </w:rPr>
+        <w:t>time,</w:t>
+      </w:r>
+      <w:r>
+        <w:rPr>
+          <w:b/>
+          <w:bCs/>
+        </w:rPr>
+        <w:t xml:space="preserve"> then click </w:t>
+      </w:r>
+      <w:r>
+        <w:rPr>
+          <w:b/>
+          <w:bCs/>
+        </w:rPr>
+        <w:t>OK, you</w:t>
+      </w:r>
+      <w:r>
+        <w:rPr>
+          <w:b/>
+          <w:bCs/>
+        </w:rPr>
+        <w:t xml:space="preserve"> can restart again the process.</w:t>
       </w:r>
     </w:p>
     <w:p>
@@ -1588,10 +1685,18 @@
           <w:noProof/>
         </w:rPr>
         <w:drawing>
-          <wp:inline distT="0" distB="0" distL="0" distR="0" wp14:anchorId="3A9B3DA8" wp14:editId="750E6D54">
-            <wp:extent cx="2777490" cy="1695069"/>
-            <wp:effectExtent l="0" t="0" r="3810" b="635"/>
-            <wp:docPr id="6" name="Picture 6"/>
+          <wp:anchor distT="0" distB="0" distL="114300" distR="114300" simplePos="0" relativeHeight="251680768" behindDoc="0" locked="0" layoutInCell="1" allowOverlap="1" wp14:anchorId="31EB9139" wp14:editId="297C0482">
+            <wp:simplePos x="0" y="0"/>
+            <wp:positionH relativeFrom="margin">
+              <wp:align>right</wp:align>
+            </wp:positionH>
+            <wp:positionV relativeFrom="margin">
+              <wp:posOffset>3267075</wp:posOffset>
+            </wp:positionV>
+            <wp:extent cx="2667000" cy="2569210"/>
+            <wp:effectExtent l="0" t="0" r="0" b="2540"/>
+            <wp:wrapSquare wrapText="bothSides"/>
+            <wp:docPr id="7" name="Picture 7"/>
             <wp:cNvGraphicFramePr>
               <a:graphicFrameLocks xmlns:a="http://schemas.openxmlformats.org/drawingml/2006/main" noChangeAspect="1"/>
             </wp:cNvGraphicFramePr>
@@ -1599,11 +1704,11 @@
               <a:graphicData uri="http://schemas.openxmlformats.org/drawingml/2006/picture">
                 <pic:pic xmlns:pic="http://schemas.openxmlformats.org/drawingml/2006/picture">
                   <pic:nvPicPr>
-                    <pic:cNvPr id="6" name="Capture4.PNG"/>
+                    <pic:cNvPr id="7" name="Capture5.PNG"/>
                     <pic:cNvPicPr/>
                   </pic:nvPicPr>
                   <pic:blipFill>
-                    <a:blip r:embed="rId21" cstate="print">
+                    <a:blip r:embed="rId21">
                       <a:extLst>
                         <a:ext uri="{28A0092B-C50C-407E-A947-70E740481C1C}">
                           <a14:useLocalDpi xmlns:a14="http://schemas.microsoft.com/office/drawing/2010/main" val="0"/>
@@ -1617,7 +1722,7 @@
                   <pic:spPr>
                     <a:xfrm>
                       <a:off x="0" y="0"/>
-                      <a:ext cx="2814880" cy="1717887"/>
+                      <a:ext cx="2667000" cy="2569210"/>
                     </a:xfrm>
                     <a:prstGeom prst="rect">
                       <a:avLst/>
@@ -1626,7 +1731,7 @@
                 </pic:pic>
               </a:graphicData>
             </a:graphic>
-          </wp:inline>
+          </wp:anchor>
         </w:drawing>
       </w:r>
       <w:r>
@@ -1634,10 +1739,18 @@
           <w:noProof/>
         </w:rPr>
         <w:drawing>
-          <wp:inline distT="0" distB="0" distL="0" distR="0" wp14:anchorId="03C56F6F" wp14:editId="4BE0DF8F">
-            <wp:extent cx="2623203" cy="2527115"/>
-            <wp:effectExtent l="0" t="0" r="5715" b="6985"/>
-            <wp:docPr id="7" name="Picture 7"/>
+          <wp:anchor distT="0" distB="0" distL="114300" distR="114300" simplePos="0" relativeHeight="251681792" behindDoc="0" locked="0" layoutInCell="1" allowOverlap="1" wp14:anchorId="1D3FC467" wp14:editId="21A22664">
+            <wp:simplePos x="800100" y="3743325"/>
+            <wp:positionH relativeFrom="margin">
+              <wp:align>left</wp:align>
+            </wp:positionH>
+            <wp:positionV relativeFrom="margin">
+              <wp:align>center</wp:align>
+            </wp:positionV>
+            <wp:extent cx="2777490" cy="1695069"/>
+            <wp:effectExtent l="19050" t="19050" r="22860" b="19685"/>
+            <wp:wrapSquare wrapText="bothSides"/>
+            <wp:docPr id="6" name="Picture 6"/>
             <wp:cNvGraphicFramePr>
               <a:graphicFrameLocks xmlns:a="http://schemas.openxmlformats.org/drawingml/2006/main" noChangeAspect="1"/>
             </wp:cNvGraphicFramePr>
@@ -1645,11 +1758,11 @@
               <a:graphicData uri="http://schemas.openxmlformats.org/drawingml/2006/picture">
                 <pic:pic xmlns:pic="http://schemas.openxmlformats.org/drawingml/2006/picture">
                   <pic:nvPicPr>
-                    <pic:cNvPr id="7" name="Capture5.PNG"/>
+                    <pic:cNvPr id="6" name="Capture4.PNG"/>
                     <pic:cNvPicPr/>
                   </pic:nvPicPr>
                   <pic:blipFill>
-                    <a:blip r:embed="rId22">
+                    <a:blip r:embed="rId22" cstate="print">
                       <a:extLst>
                         <a:ext uri="{28A0092B-C50C-407E-A947-70E740481C1C}">
                           <a14:useLocalDpi xmlns:a14="http://schemas.microsoft.com/office/drawing/2010/main" val="0"/>
@@ -1663,16 +1776,21 @@
                   <pic:spPr>
                     <a:xfrm>
                       <a:off x="0" y="0"/>
-                      <a:ext cx="2652463" cy="2555303"/>
+                      <a:ext cx="2777490" cy="1695069"/>
                     </a:xfrm>
                     <a:prstGeom prst="rect">
                       <a:avLst/>
                     </a:prstGeom>
+                    <a:ln>
+                      <a:solidFill>
+                        <a:schemeClr val="tx1"/>
+                      </a:solidFill>
+                    </a:ln>
                   </pic:spPr>
                 </pic:pic>
               </a:graphicData>
             </a:graphic>
-          </wp:inline>
+          </wp:anchor>
         </w:drawing>
       </w:r>
     </w:p>
@@ -1693,7 +1811,7 @@
 </file>
 
 <file path=word/endnotes.xml><?xml version="1.0" encoding="utf-8"?>
-<w:endnotes xmlns:wpc="http://schemas.microsoft.com/office/word/2010/wordprocessingCanvas" xmlns:cx="http://schemas.microsoft.com/office/drawing/2014/chartex" xmlns:cx1="http://schemas.microsoft.com/office/drawing/2015/9/8/chartex" xmlns:cx2="http://schemas.microsoft.com/office/drawing/2015/10/21/chartex" xmlns:cx3="http://schemas.microsoft.com/office/drawing/2016/5/9/chartex" xmlns:cx4="http://schemas.microsoft.com/office/drawing/2016/5/10/chartex" xmlns:cx5="http://schemas.microsoft.com/office/drawing/2016/5/11/chartex" xmlns:cx6="http://schemas.microsoft.com/office/drawing/2016/5/12/chartex" xmlns:cx7="http://schemas.microsoft.com/office/drawing/2016/5/13/chartex" xmlns:cx8="http://schemas.microsoft.com/office/drawing/2016/5/14/chartex" xmlns:mc="http://schemas.openxmlformats.org/markup-compatibility/2006" xmlns:aink="http://schemas.microsoft.com/office/drawing/2016/ink" xmlns:am3d="http://schemas.microsoft.com/office/drawing/2017/model3d" xmlns:o="urn:schemas-microsoft-com:office:office" xmlns:r="http://schemas.openxmlformats.org/officeDocument/2006/relationships" xmlns:m="http://schemas.openxmlformats.org/officeDocument/2006/math" xmlns:v="urn:schemas-microsoft-com:vml" xmlns:wp14="http://schemas.microsoft.com/office/word/2010/wordprocessingDrawing" xmlns:wp="http://schemas.openxmlformats.org/drawingml/2006/wordprocessingDrawing" xmlns:w10="urn:schemas-microsoft-com:office:word" xmlns:w="http://schemas.openxmlformats.org/wordprocessingml/2006/main" xmlns:w14="http://schemas.microsoft.com/office/word/2010/wordml" xmlns:w15="http://schemas.microsoft.com/office/word/2012/wordml" xmlns:w16cid="http://schemas.microsoft.com/office/word/2016/wordml/cid" xmlns:w16se="http://schemas.microsoft.com/office/word/2015/wordml/symex" xmlns:wpg="http://schemas.microsoft.com/office/word/2010/wordprocessingGroup" xmlns:wpi="http://schemas.microsoft.com/office/word/2010/wordprocessingInk" xmlns:wne="http://schemas.microsoft.com/office/word/2006/wordml" xmlns:wps="http://schemas.microsoft.com/office/word/2010/wordprocessingShape" mc:Ignorable="w14 w15 w16se w16cid wp14">
+<w:endnotes xmlns:wpc="http://schemas.microsoft.com/office/word/2010/wordprocessingCanvas" xmlns:cx="http://schemas.microsoft.com/office/drawing/2014/chartex" xmlns:mc="http://schemas.openxmlformats.org/markup-compatibility/2006" xmlns:o="urn:schemas-microsoft-com:office:office" xmlns:r="http://schemas.openxmlformats.org/officeDocument/2006/relationships" xmlns:m="http://schemas.openxmlformats.org/officeDocument/2006/math" xmlns:v="urn:schemas-microsoft-com:vml" xmlns:wp14="http://schemas.microsoft.com/office/word/2010/wordprocessingDrawing" xmlns:wp="http://schemas.openxmlformats.org/drawingml/2006/wordprocessingDrawing" xmlns:w10="urn:schemas-microsoft-com:office:word" xmlns:w="http://schemas.openxmlformats.org/wordprocessingml/2006/main" xmlns:w14="http://schemas.microsoft.com/office/word/2010/wordml" xmlns:w15="http://schemas.microsoft.com/office/word/2012/wordml" xmlns:w16se="http://schemas.microsoft.com/office/word/2015/wordml/symex" xmlns:wpg="http://schemas.microsoft.com/office/word/2010/wordprocessingGroup" xmlns:wpi="http://schemas.microsoft.com/office/word/2010/wordprocessingInk" xmlns:wne="http://schemas.microsoft.com/office/word/2006/wordml" xmlns:wps="http://schemas.microsoft.com/office/word/2010/wordprocessingShape" mc:Ignorable="w14 w15 w16se wp14">
   <w:endnote w:type="separator" w:id="-1">
     <w:p>
       <w:pPr>
@@ -1718,7 +1836,7 @@
 </file>
 
 <file path=word/footnotes.xml><?xml version="1.0" encoding="utf-8"?>
-<w:footnotes xmlns:wpc="http://schemas.microsoft.com/office/word/2010/wordprocessingCanvas" xmlns:cx="http://schemas.microsoft.com/office/drawing/2014/chartex" xmlns:cx1="http://schemas.microsoft.com/office/drawing/2015/9/8/chartex" xmlns:cx2="http://schemas.microsoft.com/office/drawing/2015/10/21/chartex" xmlns:cx3="http://schemas.microsoft.com/office/drawing/2016/5/9/chartex" xmlns:cx4="http://schemas.microsoft.com/office/drawing/2016/5/10/chartex" xmlns:cx5="http://schemas.microsoft.com/office/drawing/2016/5/11/chartex" xmlns:cx6="http://schemas.microsoft.com/office/drawing/2016/5/12/chartex" xmlns:cx7="http://schemas.microsoft.com/office/drawing/2016/5/13/chartex" xmlns:cx8="http://schemas.microsoft.com/office/drawing/2016/5/14/chartex" xmlns:mc="http://schemas.openxmlformats.org/markup-compatibility/2006" xmlns:aink="http://schemas.microsoft.com/office/drawing/2016/ink" xmlns:am3d="http://schemas.microsoft.com/office/drawing/2017/model3d" xmlns:o="urn:schemas-microsoft-com:office:office" xmlns:r="http://schemas.openxmlformats.org/officeDocument/2006/relationships" xmlns:m="http://schemas.openxmlformats.org/officeDocument/2006/math" xmlns:v="urn:schemas-microsoft-com:vml" xmlns:wp14="http://schemas.microsoft.com/office/word/2010/wordprocessingDrawing" xmlns:wp="http://schemas.openxmlformats.org/drawingml/2006/wordprocessingDrawing" xmlns:w10="urn:schemas-microsoft-com:office:word" xmlns:w="http://schemas.openxmlformats.org/wordprocessingml/2006/main" xmlns:w14="http://schemas.microsoft.com/office/word/2010/wordml" xmlns:w15="http://schemas.microsoft.com/office/word/2012/wordml" xmlns:w16cid="http://schemas.microsoft.com/office/word/2016/wordml/cid" xmlns:w16se="http://schemas.microsoft.com/office/word/2015/wordml/symex" xmlns:wpg="http://schemas.microsoft.com/office/word/2010/wordprocessingGroup" xmlns:wpi="http://schemas.microsoft.com/office/word/2010/wordprocessingInk" xmlns:wne="http://schemas.microsoft.com/office/word/2006/wordml" xmlns:wps="http://schemas.microsoft.com/office/word/2010/wordprocessingShape" mc:Ignorable="w14 w15 w16se w16cid wp14">
+<w:footnotes xmlns:wpc="http://schemas.microsoft.com/office/word/2010/wordprocessingCanvas" xmlns:cx="http://schemas.microsoft.com/office/drawing/2014/chartex" xmlns:mc="http://schemas.openxmlformats.org/markup-compatibility/2006" xmlns:o="urn:schemas-microsoft-com:office:office" xmlns:r="http://schemas.openxmlformats.org/officeDocument/2006/relationships" xmlns:m="http://schemas.openxmlformats.org/officeDocument/2006/math" xmlns:v="urn:schemas-microsoft-com:vml" xmlns:wp14="http://schemas.microsoft.com/office/word/2010/wordprocessingDrawing" xmlns:wp="http://schemas.openxmlformats.org/drawingml/2006/wordprocessingDrawing" xmlns:w10="urn:schemas-microsoft-com:office:word" xmlns:w="http://schemas.openxmlformats.org/wordprocessingml/2006/main" xmlns:w14="http://schemas.microsoft.com/office/word/2010/wordml" xmlns:w15="http://schemas.microsoft.com/office/word/2012/wordml" xmlns:w16se="http://schemas.microsoft.com/office/word/2015/wordml/symex" xmlns:wpg="http://schemas.microsoft.com/office/word/2010/wordprocessingGroup" xmlns:wpi="http://schemas.microsoft.com/office/word/2010/wordprocessingInk" xmlns:wne="http://schemas.microsoft.com/office/word/2006/wordml" xmlns:wps="http://schemas.microsoft.com/office/word/2010/wordprocessingShape" mc:Ignorable="w14 w15 w16se wp14">
   <w:footnote w:type="separator" w:id="-1">
     <w:p>
       <w:pPr>
@@ -1743,7 +1861,7 @@
 </file>
 
 <file path=word/numbering.xml><?xml version="1.0" encoding="utf-8"?>
-<w:numbering xmlns:wpc="http://schemas.microsoft.com/office/word/2010/wordprocessingCanvas" xmlns:cx="http://schemas.microsoft.com/office/drawing/2014/chartex" xmlns:cx1="http://schemas.microsoft.com/office/drawing/2015/9/8/chartex" xmlns:cx2="http://schemas.microsoft.com/office/drawing/2015/10/21/chartex" xmlns:cx3="http://schemas.microsoft.com/office/drawing/2016/5/9/chartex" xmlns:cx4="http://schemas.microsoft.com/office/drawing/2016/5/10/chartex" xmlns:cx5="http://schemas.microsoft.com/office/drawing/2016/5/11/chartex" xmlns:cx6="http://schemas.microsoft.com/office/drawing/2016/5/12/chartex" xmlns:cx7="http://schemas.microsoft.com/office/drawing/2016/5/13/chartex" xmlns:cx8="http://schemas.microsoft.com/office/drawing/2016/5/14/chartex" xmlns:mc="http://schemas.openxmlformats.org/markup-compatibility/2006" xmlns:aink="http://schemas.microsoft.com/office/drawing/2016/ink" xmlns:am3d="http://schemas.microsoft.com/office/drawing/2017/model3d" xmlns:o="urn:schemas-microsoft-com:office:office" xmlns:r="http://schemas.openxmlformats.org/officeDocument/2006/relationships" xmlns:m="http://schemas.openxmlformats.org/officeDocument/2006/math" xmlns:v="urn:schemas-microsoft-com:vml" xmlns:wp14="http://schemas.microsoft.com/office/word/2010/wordprocessingDrawing" xmlns:wp="http://schemas.openxmlformats.org/drawingml/2006/wordprocessingDrawing" xmlns:w10="urn:schemas-microsoft-com:office:word" xmlns:w="http://schemas.openxmlformats.org/wordprocessingml/2006/main" xmlns:w14="http://schemas.microsoft.com/office/word/2010/wordml" xmlns:w15="http://schemas.microsoft.com/office/word/2012/wordml" xmlns:w16cid="http://schemas.microsoft.com/office/word/2016/wordml/cid" xmlns:w16se="http://schemas.microsoft.com/office/word/2015/wordml/symex" xmlns:wpg="http://schemas.microsoft.com/office/word/2010/wordprocessingGroup" xmlns:wpi="http://schemas.microsoft.com/office/word/2010/wordprocessingInk" xmlns:wne="http://schemas.microsoft.com/office/word/2006/wordml" xmlns:wps="http://schemas.microsoft.com/office/word/2010/wordprocessingShape" mc:Ignorable="w14 w15 w16se w16cid wp14">
+<w:numbering xmlns:wpc="http://schemas.microsoft.com/office/word/2010/wordprocessingCanvas" xmlns:cx="http://schemas.microsoft.com/office/drawing/2014/chartex" xmlns:mc="http://schemas.openxmlformats.org/markup-compatibility/2006" xmlns:o="urn:schemas-microsoft-com:office:office" xmlns:r="http://schemas.openxmlformats.org/officeDocument/2006/relationships" xmlns:m="http://schemas.openxmlformats.org/officeDocument/2006/math" xmlns:v="urn:schemas-microsoft-com:vml" xmlns:wp14="http://schemas.microsoft.com/office/word/2010/wordprocessingDrawing" xmlns:wp="http://schemas.openxmlformats.org/drawingml/2006/wordprocessingDrawing" xmlns:w10="urn:schemas-microsoft-com:office:word" xmlns:w="http://schemas.openxmlformats.org/wordprocessingml/2006/main" xmlns:w14="http://schemas.microsoft.com/office/word/2010/wordml" xmlns:w15="http://schemas.microsoft.com/office/word/2012/wordml" xmlns:w16se="http://schemas.microsoft.com/office/word/2015/wordml/symex" xmlns:wpg="http://schemas.microsoft.com/office/word/2010/wordprocessingGroup" xmlns:wpi="http://schemas.microsoft.com/office/word/2010/wordprocessingInk" xmlns:wne="http://schemas.microsoft.com/office/word/2006/wordml" xmlns:wps="http://schemas.microsoft.com/office/word/2010/wordprocessingShape" mc:Ignorable="w14 w15 w16se wp14">
   <w:abstractNum w:abstractNumId="0" w15:restartNumberingAfterBreak="0">
     <w:nsid w:val="14C74648"/>
     <w:multiLevelType w:val="hybridMultilevel"/>
@@ -1864,7 +1982,7 @@
 </file>
 
 <file path=word/styles.xml><?xml version="1.0" encoding="utf-8"?>
-<w:styles xmlns:mc="http://schemas.openxmlformats.org/markup-compatibility/2006" xmlns:r="http://schemas.openxmlformats.org/officeDocument/2006/relationships" xmlns:w="http://schemas.openxmlformats.org/wordprocessingml/2006/main" xmlns:w14="http://schemas.microsoft.com/office/word/2010/wordml" xmlns:w15="http://schemas.microsoft.com/office/word/2012/wordml" xmlns:w16cid="http://schemas.microsoft.com/office/word/2016/wordml/cid" xmlns:w16se="http://schemas.microsoft.com/office/word/2015/wordml/symex" mc:Ignorable="w14 w15 w16se w16cid">
+<w:styles xmlns:mc="http://schemas.openxmlformats.org/markup-compatibility/2006" xmlns:r="http://schemas.openxmlformats.org/officeDocument/2006/relationships" xmlns:w="http://schemas.openxmlformats.org/wordprocessingml/2006/main" xmlns:w14="http://schemas.microsoft.com/office/word/2010/wordml" xmlns:w15="http://schemas.microsoft.com/office/word/2012/wordml" xmlns:w16se="http://schemas.microsoft.com/office/word/2015/wordml/symex" mc:Ignorable="w14 w15 w16se">
   <w:docDefaults>
     <w:rPrDefault>
       <w:rPr>
@@ -1880,7 +1998,7 @@
       </w:pPr>
     </w:pPrDefault>
   </w:docDefaults>
-  <w:latentStyles w:defLockedState="0" w:defUIPriority="99" w:defSemiHidden="0" w:defUnhideWhenUsed="0" w:defQFormat="0" w:count="375">
+  <w:latentStyles w:defLockedState="0" w:defUIPriority="99" w:defSemiHidden="0" w:defUnhideWhenUsed="0" w:defQFormat="0" w:count="371">
     <w:lsdException w:name="Normal" w:uiPriority="0" w:qFormat="1"/>
     <w:lsdException w:name="heading 1" w:uiPriority="9" w:qFormat="1"/>
     <w:lsdException w:name="heading 2" w:semiHidden="1" w:uiPriority="9" w:unhideWhenUsed="1" w:qFormat="1"/>
@@ -2252,10 +2370,6 @@
     <w:lsdException w:name="List Table 5 Dark Accent 6" w:uiPriority="50"/>
     <w:lsdException w:name="List Table 6 Colorful Accent 6" w:uiPriority="51"/>
     <w:lsdException w:name="List Table 7 Colorful Accent 6" w:uiPriority="52"/>
-    <w:lsdException w:name="Mention" w:semiHidden="1" w:unhideWhenUsed="1"/>
-    <w:lsdException w:name="Smart Hyperlink" w:semiHidden="1" w:unhideWhenUsed="1"/>
-    <w:lsdException w:name="Hashtag" w:semiHidden="1" w:unhideWhenUsed="1"/>
-    <w:lsdException w:name="Unresolved Mention" w:semiHidden="1" w:unhideWhenUsed="1"/>
   </w:latentStyles>
   <w:style w:type="paragraph" w:default="1" w:styleId="Normal">
     <w:name w:val="Normal"/>

</xml_diff>